<commit_message>
Agrega JTAG a SAMD21
</commit_message>
<xml_diff>
--- a/Hardware/SAMD21/Notas SAMD21.docx
+++ b/Hardware/SAMD21/Notas SAMD21.docx
@@ -16,9 +16,424 @@
       </w:r>
     </w:p>
     <w:p>
+      <w:pPr>
+        <w:rPr>
+          <w:u w:val="single"/>
+        </w:rPr>
+      </w:pPr>
+      <w:r>
+        <w:rPr>
+          <w:u w:val="single"/>
+        </w:rPr>
+        <w:t>Requerimientos de energía</w:t>
+      </w:r>
+    </w:p>
+    <w:p>
+      <w:r>
+        <w:t>-Se recomienda emplear el circuito a continuación</w:t>
+      </w:r>
+      <w:r>
+        <w:t xml:space="preserve"> (inductor 10uH)</w:t>
+      </w:r>
+    </w:p>
+    <w:p>
+      <w:pPr>
+        <w:jc w:val="center"/>
+      </w:pPr>
+      <w:r>
+        <w:rPr>
+          <w:noProof/>
+          <w:lang w:eastAsia="es-ES"/>
+        </w:rPr>
+        <w:drawing>
+          <wp:inline distT="0" distB="0" distL="0" distR="0" wp14:anchorId="62743C3F" wp14:editId="23EC2DC7">
+            <wp:extent cx="4933950" cy="3429000"/>
+            <wp:effectExtent l="0" t="0" r="0" b="0"/>
+            <wp:docPr id="1" name="Imagen 1"/>
+            <wp:cNvGraphicFramePr>
+              <a:graphicFrameLocks xmlns:a="http://schemas.openxmlformats.org/drawingml/2006/main" noChangeAspect="1"/>
+            </wp:cNvGraphicFramePr>
+            <a:graphic xmlns:a="http://schemas.openxmlformats.org/drawingml/2006/main">
+              <a:graphicData uri="http://schemas.openxmlformats.org/drawingml/2006/picture">
+                <pic:pic xmlns:pic="http://schemas.openxmlformats.org/drawingml/2006/picture">
+                  <pic:nvPicPr>
+                    <pic:cNvPr id="1" name=""/>
+                    <pic:cNvPicPr/>
+                  </pic:nvPicPr>
+                  <pic:blipFill>
+                    <a:blip r:embed="rId5"/>
+                    <a:stretch>
+                      <a:fillRect/>
+                    </a:stretch>
+                  </pic:blipFill>
+                  <pic:spPr>
+                    <a:xfrm>
+                      <a:off x="0" y="0"/>
+                      <a:ext cx="4933950" cy="3429000"/>
+                    </a:xfrm>
+                    <a:prstGeom prst="rect">
+                      <a:avLst/>
+                    </a:prstGeom>
+                  </pic:spPr>
+                </pic:pic>
+              </a:graphicData>
+            </a:graphic>
+          </wp:inline>
+        </w:drawing>
+      </w:r>
+    </w:p>
+    <w:p>
+      <w:r>
+        <w:t>-</w:t>
+      </w:r>
+      <w:r>
+        <w:t xml:space="preserve">Circuito recomendado para </w:t>
+      </w:r>
+      <w:proofErr w:type="spellStart"/>
+      <w:r>
+        <w:t>reset</w:t>
+      </w:r>
+      <w:proofErr w:type="spellEnd"/>
+    </w:p>
+    <w:p>
+      <w:pPr>
+        <w:jc w:val="center"/>
+      </w:pPr>
+      <w:r>
+        <w:rPr>
+          <w:noProof/>
+          <w:lang w:eastAsia="es-ES"/>
+        </w:rPr>
+        <w:drawing>
+          <wp:inline distT="0" distB="0" distL="0" distR="0" wp14:anchorId="37DF141B" wp14:editId="467F43C1">
+            <wp:extent cx="3705225" cy="3609975"/>
+            <wp:effectExtent l="0" t="0" r="9525" b="9525"/>
+            <wp:docPr id="2" name="Imagen 2"/>
+            <wp:cNvGraphicFramePr>
+              <a:graphicFrameLocks xmlns:a="http://schemas.openxmlformats.org/drawingml/2006/main" noChangeAspect="1"/>
+            </wp:cNvGraphicFramePr>
+            <a:graphic xmlns:a="http://schemas.openxmlformats.org/drawingml/2006/main">
+              <a:graphicData uri="http://schemas.openxmlformats.org/drawingml/2006/picture">
+                <pic:pic xmlns:pic="http://schemas.openxmlformats.org/drawingml/2006/picture">
+                  <pic:nvPicPr>
+                    <pic:cNvPr id="1" name=""/>
+                    <pic:cNvPicPr/>
+                  </pic:nvPicPr>
+                  <pic:blipFill>
+                    <a:blip r:embed="rId6"/>
+                    <a:stretch>
+                      <a:fillRect/>
+                    </a:stretch>
+                  </pic:blipFill>
+                  <pic:spPr>
+                    <a:xfrm>
+                      <a:off x="0" y="0"/>
+                      <a:ext cx="3705225" cy="3609975"/>
+                    </a:xfrm>
+                    <a:prstGeom prst="rect">
+                      <a:avLst/>
+                    </a:prstGeom>
+                  </pic:spPr>
+                </pic:pic>
+              </a:graphicData>
+            </a:graphic>
+          </wp:inline>
+        </w:drawing>
+      </w:r>
+    </w:p>
+    <w:p>
+      <w:pPr>
+        <w:spacing w:before="0" w:line="259" w:lineRule="auto"/>
+        <w:jc w:val="left"/>
+      </w:pPr>
+      <w:r>
+        <w:br w:type="page"/>
+      </w:r>
+    </w:p>
+    <w:p>
+      <w:pPr>
+        <w:rPr>
+          <w:u w:val="single"/>
+        </w:rPr>
+      </w:pPr>
+      <w:r>
+        <w:rPr>
+          <w:u w:val="single"/>
+        </w:rPr>
+        <w:lastRenderedPageBreak/>
+        <w:t>Requerimientos de reloj</w:t>
+      </w:r>
+    </w:p>
+    <w:p>
+      <w:pPr>
+        <w:jc w:val="center"/>
+      </w:pPr>
+      <w:r>
+        <w:rPr>
+          <w:noProof/>
+          <w:lang w:eastAsia="es-ES"/>
+        </w:rPr>
+        <w:drawing>
+          <wp:inline distT="0" distB="0" distL="0" distR="0" wp14:anchorId="622F2EDF" wp14:editId="61E46E21">
+            <wp:extent cx="2581275" cy="1438275"/>
+            <wp:effectExtent l="0" t="0" r="9525" b="9525"/>
+            <wp:docPr id="3" name="Imagen 3"/>
+            <wp:cNvGraphicFramePr>
+              <a:graphicFrameLocks xmlns:a="http://schemas.openxmlformats.org/drawingml/2006/main" noChangeAspect="1"/>
+            </wp:cNvGraphicFramePr>
+            <a:graphic xmlns:a="http://schemas.openxmlformats.org/drawingml/2006/main">
+              <a:graphicData uri="http://schemas.openxmlformats.org/drawingml/2006/picture">
+                <pic:pic xmlns:pic="http://schemas.openxmlformats.org/drawingml/2006/picture">
+                  <pic:nvPicPr>
+                    <pic:cNvPr id="1" name=""/>
+                    <pic:cNvPicPr/>
+                  </pic:nvPicPr>
+                  <pic:blipFill>
+                    <a:blip r:embed="rId7"/>
+                    <a:stretch>
+                      <a:fillRect/>
+                    </a:stretch>
+                  </pic:blipFill>
+                  <pic:spPr>
+                    <a:xfrm>
+                      <a:off x="0" y="0"/>
+                      <a:ext cx="2581275" cy="1438275"/>
+                    </a:xfrm>
+                    <a:prstGeom prst="rect">
+                      <a:avLst/>
+                    </a:prstGeom>
+                  </pic:spPr>
+                </pic:pic>
+              </a:graphicData>
+            </a:graphic>
+          </wp:inline>
+        </w:drawing>
+      </w:r>
+    </w:p>
+    <w:p>
+      <w:r>
+        <w:t>-Se debe colocar el cristal lo más cerca posible del dispositivo</w:t>
+      </w:r>
+    </w:p>
+    <w:p>
+      <w:pPr>
+        <w:rPr>
+          <w:u w:val="single"/>
+        </w:rPr>
+      </w:pPr>
+      <w:r>
+        <w:rPr>
+          <w:u w:val="single"/>
+        </w:rPr>
+        <w:t>Recomendaciones de comunicación/</w:t>
+      </w:r>
+      <w:proofErr w:type="spellStart"/>
+      <w:r>
+        <w:rPr>
+          <w:u w:val="single"/>
+        </w:rPr>
+        <w:t>debug</w:t>
+      </w:r>
+      <w:proofErr w:type="spellEnd"/>
+    </w:p>
+    <w:p>
+      <w:r>
+        <w:t xml:space="preserve">-JTAG 10 pines </w:t>
+      </w:r>
+      <w:r>
+        <w:rPr>
+          <w:szCs w:val="24"/>
+        </w:rPr>
+        <w:t>(</w:t>
+      </w:r>
+      <w:r>
+        <w:rPr>
+          <w:rFonts w:cs="Arial"/>
+          <w:color w:val="000000"/>
+          <w:szCs w:val="24"/>
+        </w:rPr>
+        <w:t>JTAGICE3</w:t>
+      </w:r>
+      <w:r>
+        <w:rPr>
+          <w:rFonts w:cs="Arial"/>
+          <w:color w:val="000000"/>
+          <w:szCs w:val="24"/>
+        </w:rPr>
+        <w:t>)</w:t>
+      </w:r>
+    </w:p>
+    <w:p>
+      <w:pPr>
+        <w:jc w:val="center"/>
+      </w:pPr>
+      <w:r>
+        <w:rPr>
+          <w:noProof/>
+          <w:lang w:eastAsia="es-ES"/>
+        </w:rPr>
+        <w:drawing>
+          <wp:inline distT="0" distB="0" distL="0" distR="0" wp14:anchorId="10D31BBD" wp14:editId="27D5D019">
+            <wp:extent cx="3562350" cy="2905125"/>
+            <wp:effectExtent l="0" t="0" r="0" b="9525"/>
+            <wp:docPr id="4" name="Imagen 4"/>
+            <wp:cNvGraphicFramePr>
+              <a:graphicFrameLocks xmlns:a="http://schemas.openxmlformats.org/drawingml/2006/main" noChangeAspect="1"/>
+            </wp:cNvGraphicFramePr>
+            <a:graphic xmlns:a="http://schemas.openxmlformats.org/drawingml/2006/main">
+              <a:graphicData uri="http://schemas.openxmlformats.org/drawingml/2006/picture">
+                <pic:pic xmlns:pic="http://schemas.openxmlformats.org/drawingml/2006/picture">
+                  <pic:nvPicPr>
+                    <pic:cNvPr id="1" name=""/>
+                    <pic:cNvPicPr/>
+                  </pic:nvPicPr>
+                  <pic:blipFill>
+                    <a:blip r:embed="rId8"/>
+                    <a:stretch>
+                      <a:fillRect/>
+                    </a:stretch>
+                  </pic:blipFill>
+                  <pic:spPr>
+                    <a:xfrm>
+                      <a:off x="0" y="0"/>
+                      <a:ext cx="3562350" cy="2905125"/>
+                    </a:xfrm>
+                    <a:prstGeom prst="rect">
+                      <a:avLst/>
+                    </a:prstGeom>
+                  </pic:spPr>
+                </pic:pic>
+              </a:graphicData>
+            </a:graphic>
+          </wp:inline>
+        </w:drawing>
+      </w:r>
+    </w:p>
+    <w:p>
+      <w:r>
+        <w:t>-USB (circuito recomendado)</w:t>
+      </w:r>
+    </w:p>
+    <w:p>
+      <w:pPr>
+        <w:jc w:val="center"/>
+      </w:pPr>
+      <w:r>
+        <w:rPr>
+          <w:noProof/>
+          <w:lang w:eastAsia="es-ES"/>
+        </w:rPr>
+        <w:drawing>
+          <wp:inline distT="0" distB="0" distL="0" distR="0" wp14:anchorId="2D8A1BB1" wp14:editId="03456554">
+            <wp:extent cx="4914900" cy="2676525"/>
+            <wp:effectExtent l="0" t="0" r="0" b="9525"/>
+            <wp:docPr id="5" name="Imagen 5"/>
+            <wp:cNvGraphicFramePr>
+              <a:graphicFrameLocks xmlns:a="http://schemas.openxmlformats.org/drawingml/2006/main" noChangeAspect="1"/>
+            </wp:cNvGraphicFramePr>
+            <a:graphic xmlns:a="http://schemas.openxmlformats.org/drawingml/2006/main">
+              <a:graphicData uri="http://schemas.openxmlformats.org/drawingml/2006/picture">
+                <pic:pic xmlns:pic="http://schemas.openxmlformats.org/drawingml/2006/picture">
+                  <pic:nvPicPr>
+                    <pic:cNvPr id="1" name=""/>
+                    <pic:cNvPicPr/>
+                  </pic:nvPicPr>
+                  <pic:blipFill>
+                    <a:blip r:embed="rId9"/>
+                    <a:stretch>
+                      <a:fillRect/>
+                    </a:stretch>
+                  </pic:blipFill>
+                  <pic:spPr>
+                    <a:xfrm>
+                      <a:off x="0" y="0"/>
+                      <a:ext cx="4914900" cy="2676525"/>
+                    </a:xfrm>
+                    <a:prstGeom prst="rect">
+                      <a:avLst/>
+                    </a:prstGeom>
+                  </pic:spPr>
+                </pic:pic>
+              </a:graphicData>
+            </a:graphic>
+          </wp:inline>
+        </w:drawing>
+      </w:r>
+    </w:p>
+    <w:p>
+      <w:r>
+        <w:lastRenderedPageBreak/>
+        <w:t xml:space="preserve">-Utilizar como referencia circuito de Adafruit </w:t>
+      </w:r>
+      <w:proofErr w:type="spellStart"/>
+      <w:r>
+        <w:t>Feather</w:t>
+      </w:r>
+      <w:proofErr w:type="spellEnd"/>
+      <w:r>
+        <w:t xml:space="preserve"> </w:t>
+      </w:r>
+    </w:p>
+    <w:p>
+      <w:pPr>
+        <w:jc w:val="center"/>
+      </w:pPr>
+      <w:r>
+        <w:rPr>
+          <w:noProof/>
+          <w:lang w:eastAsia="es-ES"/>
+        </w:rPr>
+        <w:drawing>
+          <wp:inline distT="0" distB="0" distL="0" distR="0" wp14:anchorId="1EF09160" wp14:editId="4CDB2086">
+            <wp:extent cx="3476625" cy="2486025"/>
+            <wp:effectExtent l="0" t="0" r="9525" b="9525"/>
+            <wp:docPr id="6" name="Imagen 6"/>
+            <wp:cNvGraphicFramePr>
+              <a:graphicFrameLocks xmlns:a="http://schemas.openxmlformats.org/drawingml/2006/main" noChangeAspect="1"/>
+            </wp:cNvGraphicFramePr>
+            <a:graphic xmlns:a="http://schemas.openxmlformats.org/drawingml/2006/main">
+              <a:graphicData uri="http://schemas.openxmlformats.org/drawingml/2006/picture">
+                <pic:pic xmlns:pic="http://schemas.openxmlformats.org/drawingml/2006/picture">
+                  <pic:nvPicPr>
+                    <pic:cNvPr id="1" name=""/>
+                    <pic:cNvPicPr/>
+                  </pic:nvPicPr>
+                  <pic:blipFill>
+                    <a:blip r:embed="rId10"/>
+                    <a:stretch>
+                      <a:fillRect/>
+                    </a:stretch>
+                  </pic:blipFill>
+                  <pic:spPr>
+                    <a:xfrm>
+                      <a:off x="0" y="0"/>
+                      <a:ext cx="3476625" cy="2486025"/>
+                    </a:xfrm>
+                    <a:prstGeom prst="rect">
+                      <a:avLst/>
+                    </a:prstGeom>
+                  </pic:spPr>
+                </pic:pic>
+              </a:graphicData>
+            </a:graphic>
+          </wp:inline>
+        </w:drawing>
+      </w:r>
+    </w:p>
+    <w:p>
+      <w:pPr>
+        <w:spacing w:before="0" w:line="259" w:lineRule="auto"/>
+        <w:jc w:val="left"/>
+      </w:pPr>
       <w:bookmarkStart w:id="0" w:name="_GoBack"/>
       <w:bookmarkEnd w:id="0"/>
     </w:p>
+    <w:p>
+      <w:pPr>
+        <w:jc w:val="center"/>
+      </w:pPr>
+    </w:p>
+    <w:p/>
     <w:sectPr>
       <w:pgSz w:w="11906" w:h="16838"/>
       <w:pgMar w:top="1417" w:right="1701" w:bottom="1417" w:left="1701" w:header="708" w:footer="708" w:gutter="0"/>

</xml_diff>